<commit_message>
add various report files
</commit_message>
<xml_diff>
--- a/Docs/report/Methodologies Movie Recommendation System.docx
+++ b/Docs/report/Methodologies Movie Recommendation System.docx
@@ -75,7 +75,18 @@
         </w:numPr>
       </w:pPr>
       <w:r>
-        <w:t xml:space="preserve">Python + Typescript </w:t>
+        <w:t xml:space="preserve">Python + </w:t>
+      </w:r>
+      <w:proofErr w:type="spellStart"/>
+      <w:r>
+        <w:t>Javascript</w:t>
+      </w:r>
+      <w:proofErr w:type="spellEnd"/>
+      <w:r>
+        <w:t>/TypeScript</w:t>
+      </w:r>
+      <w:r>
+        <w:t xml:space="preserve"> </w:t>
       </w:r>
     </w:p>
     <w:p>
@@ -123,6 +134,9 @@
       </w:r>
       <w:proofErr w:type="spellEnd"/>
       <w:r>
+        <w:t xml:space="preserve"> service mesh</w:t>
+      </w:r>
+      <w:r>
         <w:t xml:space="preserve"> to ease inter service communication </w:t>
       </w:r>
       <w:proofErr w:type="spellStart"/>
@@ -143,7 +157,19 @@
         </w:numPr>
       </w:pPr>
       <w:r>
-        <w:t>MongoDB + mongoose ORM</w:t>
+        <w:t>MongoDB</w:t>
+      </w:r>
+      <w:r>
+        <w:t xml:space="preserve"> (</w:t>
+      </w:r>
+      <w:r>
+        <w:t>cloud hosted Atlas</w:t>
+      </w:r>
+      <w:r>
+        <w:t xml:space="preserve"> instance)</w:t>
+      </w:r>
+      <w:r>
+        <w:t xml:space="preserve"> + mongoose ORM</w:t>
       </w:r>
     </w:p>
     <w:p>
@@ -161,31 +187,13 @@
     <w:p>
       <w:pPr>
         <w:pStyle w:val="ListParagraph"/>
-      </w:pPr>
-      <w:r>
-        <w:t>Containerised services for easy deployment</w:t>
-      </w:r>
-    </w:p>
-    <w:p>
-      <w:pPr>
-        <w:pStyle w:val="ListParagraph"/>
         <w:numPr>
           <w:ilvl w:val="0"/>
           <w:numId w:val="1"/>
         </w:numPr>
       </w:pPr>
       <w:r>
-        <w:t>Cookies for user recogn</w:t>
-      </w:r>
-      <w:bookmarkStart w:id="0" w:name="_GoBack"/>
-      <w:bookmarkEnd w:id="0"/>
-      <w:r>
-        <w:t>ition instead of or until user decides to register.</w:t>
-      </w:r>
-    </w:p>
-    <w:p>
-      <w:r>
-        <w:t>Deployment:</w:t>
+        <w:t>Cookies for user recognition instead of or until user decides to register.</w:t>
       </w:r>
     </w:p>
     <w:p>
@@ -196,26 +204,15 @@
           <w:numId w:val="1"/>
         </w:numPr>
       </w:pPr>
-      <w:proofErr w:type="spellStart"/>
-      <w:r>
-        <w:t>Circleci</w:t>
-      </w:r>
-      <w:proofErr w:type="spellEnd"/>
-      <w:r>
-        <w:t xml:space="preserve"> </w:t>
-      </w:r>
-    </w:p>
-    <w:p>
-      <w:pPr>
-        <w:pStyle w:val="ListParagraph"/>
-      </w:pPr>
-      <w:r>
-        <w:t>Continuous integration &amp; continuous delivery pipeline</w:t>
-      </w:r>
-    </w:p>
-    <w:p>
-      <w:r>
-        <w:t>Recommendation algorithms:</w:t>
+      <w:r>
+        <w:t>Elastic search for powerful search queries on movie data and metadata.</w:t>
+      </w:r>
+      <w:bookmarkStart w:id="0" w:name="_GoBack"/>
+      <w:bookmarkEnd w:id="0"/>
+    </w:p>
+    <w:p>
+      <w:r>
+        <w:t>Deployment:</w:t>
       </w:r>
     </w:p>
     <w:p>
@@ -226,14 +223,26 @@
           <w:numId w:val="1"/>
         </w:numPr>
       </w:pPr>
-      <w:r>
-        <w:t xml:space="preserve">Collaborative filtering using SVD (single value decomposition) or </w:t>
-      </w:r>
-      <w:r>
-        <w:t>ALS (alternating least squares)</w:t>
-      </w:r>
-      <w:r>
-        <w:t xml:space="preserve">. </w:t>
+      <w:proofErr w:type="spellStart"/>
+      <w:r>
+        <w:t>Circleci</w:t>
+      </w:r>
+      <w:proofErr w:type="spellEnd"/>
+      <w:r>
+        <w:t xml:space="preserve"> </w:t>
+      </w:r>
+    </w:p>
+    <w:p>
+      <w:pPr>
+        <w:pStyle w:val="ListParagraph"/>
+      </w:pPr>
+      <w:r>
+        <w:t>Continuous integration &amp; continuous delivery pipeline</w:t>
+      </w:r>
+    </w:p>
+    <w:p>
+      <w:r>
+        <w:t>Recommendation algorithms:</w:t>
       </w:r>
     </w:p>
     <w:p>
@@ -241,22 +250,150 @@
         <w:pStyle w:val="ListParagraph"/>
         <w:numPr>
           <w:ilvl w:val="0"/>
-          <w:numId w:val="1"/>
+          <w:numId w:val="7"/>
         </w:numPr>
       </w:pPr>
       <w:r>
+        <w:t xml:space="preserve">Matrix factorisation </w:t>
+      </w:r>
+      <w:r>
+        <w:t xml:space="preserve">using SVD (single value decomposition) or ALS (alternating least squares). </w:t>
+      </w:r>
+      <w:r>
+        <w:t>Currently the most widely used recommendation method. It involves decomposing the user-movie interaction matrix into the product of two smaller matrices. One being the user with latent features and similarly the other for movies.</w:t>
+      </w:r>
+    </w:p>
+    <w:p>
+      <w:pPr>
+        <w:pStyle w:val="ListParagraph"/>
+      </w:pPr>
+    </w:p>
+    <w:p>
+      <w:pPr>
+        <w:pStyle w:val="ListParagraph"/>
+        <w:numPr>
+          <w:ilvl w:val="0"/>
+          <w:numId w:val="7"/>
+        </w:numPr>
+      </w:pPr>
+      <w:r>
         <w:t xml:space="preserve">Neural network model with user, item, metadata, implicit interactions, embeddings </w:t>
       </w:r>
     </w:p>
+    <w:p>
+      <w:pPr>
+        <w:ind w:left="720"/>
+      </w:pPr>
+      <w:r>
+        <w:t xml:space="preserve">It’s possible to represent user/item data through one hot encoding method </w:t>
+      </w:r>
+      <w:r>
+        <w:t>resulting in continuous vectors that can be further fed into a deep learning model.</w:t>
+      </w:r>
+    </w:p>
+    <w:p>
+      <w:pPr>
+        <w:ind w:left="720"/>
+      </w:pPr>
+      <w:proofErr w:type="spellStart"/>
+      <w:r>
+        <w:t>eg</w:t>
+      </w:r>
+      <w:proofErr w:type="spellEnd"/>
+      <w:r>
+        <w:t>: [user1, user2, user3] =&gt; user1 = [1,0,0]</w:t>
+      </w:r>
+    </w:p>
+    <w:p>
+      <w:pPr>
+        <w:ind w:left="720"/>
+      </w:pPr>
+      <w:r>
+        <w:t xml:space="preserve">A major disadvantage of this method is that </w:t>
+      </w:r>
+      <w:r>
+        <w:t>every item will be totally dissimilar with another.</w:t>
+      </w:r>
+    </w:p>
+    <w:p>
+      <w:pPr>
+        <w:ind w:left="720"/>
+      </w:pPr>
+      <w:r>
+        <w:lastRenderedPageBreak/>
+        <w:t>Embeddings are</w:t>
+      </w:r>
+      <w:r>
+        <w:t xml:space="preserve"> another</w:t>
+      </w:r>
+      <w:r>
+        <w:t xml:space="preserve"> way of representing categorical variables as continuous vectors</w:t>
+      </w:r>
+      <w:r>
+        <w:t xml:space="preserve">. They also have the added benefit that similar items are positioned close to each other in the resulting latent space. For this </w:t>
+      </w:r>
+      <w:proofErr w:type="gramStart"/>
+      <w:r>
+        <w:t>reason</w:t>
+      </w:r>
+      <w:proofErr w:type="gramEnd"/>
+      <w:r>
+        <w:t xml:space="preserve"> they will be particularly useful for the problem of recommending movie.</w:t>
+      </w:r>
+    </w:p>
+    <w:p>
+      <w:pPr>
+        <w:ind w:left="720"/>
+      </w:pPr>
+      <w:r>
+        <w:t>For the purpose of this project, the embeddings creation will involve training an autoencoder on the ratings from the movie lens dataset. The result as stated above will be user and movie embeddings comparable in their respective latent space.</w:t>
+      </w:r>
+    </w:p>
+    <w:p>
+      <w:r>
+        <w:t>Evaluation:</w:t>
+      </w:r>
+    </w:p>
+    <w:p>
+      <w:pPr>
+        <w:pStyle w:val="ListParagraph"/>
+        <w:numPr>
+          <w:ilvl w:val="0"/>
+          <w:numId w:val="5"/>
+        </w:numPr>
+      </w:pPr>
+      <w:r>
+        <w:t>Evaluate algorithm performance on the movie lens datasets 70-30 train-test split. Depending on the complexity and resource constraint full dataset will be used or a fraction of it.</w:t>
+      </w:r>
+    </w:p>
+    <w:p>
+      <w:pPr>
+        <w:pStyle w:val="ListParagraph"/>
+      </w:pPr>
+    </w:p>
+    <w:p>
+      <w:pPr>
+        <w:pStyle w:val="ListParagraph"/>
+        <w:numPr>
+          <w:ilvl w:val="0"/>
+          <w:numId w:val="5"/>
+        </w:numPr>
+      </w:pPr>
+      <w:r>
+        <w:t>Get actual users to interact with the system. Especially measure performance off implicit interactions (</w:t>
+      </w:r>
+      <w:proofErr w:type="spellStart"/>
+      <w:r>
+        <w:t>eg.</w:t>
+      </w:r>
+      <w:proofErr w:type="spellEnd"/>
+      <w:r>
+        <w:t xml:space="preserve"> User clicks on movie and spends x amount of time reading about it or follows link to movie trailer). Also evaluate overall system usability.</w:t>
+      </w:r>
+    </w:p>
     <w:p/>
-    <w:p/>
-    <w:p/>
-    <w:p/>
-    <w:p/>
-    <w:p/>
-    <w:p>
-      <w:r>
-        <w:lastRenderedPageBreak/>
+    <w:p>
+      <w:r>
         <w:t>Architecture diagram</w:t>
       </w:r>
     </w:p>
@@ -266,10 +403,10 @@
           <w:noProof/>
         </w:rPr>
         <w:drawing>
-          <wp:inline distT="0" distB="0" distL="0" distR="0">
+          <wp:inline distT="0" distB="0" distL="0" distR="0" wp14:anchorId="19587458" wp14:editId="3E8DA90C">
             <wp:extent cx="5727700" cy="3221990"/>
             <wp:effectExtent l="0" t="0" r="0" b="3810"/>
-            <wp:docPr id="2" name="Picture 2"/>
+            <wp:docPr id="4" name="Picture 4"/>
             <wp:cNvGraphicFramePr>
               <a:graphicFrameLocks xmlns:a="http://schemas.openxmlformats.org/drawingml/2006/main" noChangeAspect="1"/>
             </wp:cNvGraphicFramePr>
@@ -277,7 +414,7 @@
               <a:graphicData uri="http://schemas.openxmlformats.org/drawingml/2006/picture">
                 <pic:pic xmlns:pic="http://schemas.openxmlformats.org/drawingml/2006/picture">
                   <pic:nvPicPr>
-                    <pic:cNvPr id="2" name="architecture_diagram.pdf"/>
+                    <pic:cNvPr id="4" name="architecture_diagram_no_gateway.pdf"/>
                     <pic:cNvPicPr/>
                   </pic:nvPicPr>
                   <pic:blipFill>
@@ -310,41 +447,185 @@
     </w:p>
     <w:p>
       <w:r>
-        <w:t>Papers:</w:t>
-      </w:r>
-    </w:p>
-    <w:p>
-      <w:pPr>
+        <w:t>User flow diagram</w:t>
+      </w:r>
+    </w:p>
+    <w:p>
+      <w:r>
+        <w:rPr>
+          <w:noProof/>
+        </w:rPr>
+        <w:lastRenderedPageBreak/>
+        <w:drawing>
+          <wp:inline distT="0" distB="0" distL="0" distR="0" wp14:anchorId="2402AE09" wp14:editId="58B025D4">
+            <wp:extent cx="5727700" cy="3221990"/>
+            <wp:effectExtent l="0" t="0" r="0" b="3810"/>
+            <wp:docPr id="3" name="Picture 3"/>
+            <wp:cNvGraphicFramePr>
+              <a:graphicFrameLocks xmlns:a="http://schemas.openxmlformats.org/drawingml/2006/main" noChangeAspect="1"/>
+            </wp:cNvGraphicFramePr>
+            <a:graphic xmlns:a="http://schemas.openxmlformats.org/drawingml/2006/main">
+              <a:graphicData uri="http://schemas.openxmlformats.org/drawingml/2006/picture">
+                <pic:pic xmlns:pic="http://schemas.openxmlformats.org/drawingml/2006/picture">
+                  <pic:nvPicPr>
+                    <pic:cNvPr id="3" name="user_flow_diagram.pdf"/>
+                    <pic:cNvPicPr/>
+                  </pic:nvPicPr>
+                  <pic:blipFill>
+                    <a:blip r:embed="rId6">
+                      <a:extLst>
+                        <a:ext uri="{28A0092B-C50C-407E-A947-70E740481C1C}">
+                          <a14:useLocalDpi xmlns:a14="http://schemas.microsoft.com/office/drawing/2010/main" val="0"/>
+                        </a:ext>
+                      </a:extLst>
+                    </a:blip>
+                    <a:stretch>
+                      <a:fillRect/>
+                    </a:stretch>
+                  </pic:blipFill>
+                  <pic:spPr>
+                    <a:xfrm>
+                      <a:off x="0" y="0"/>
+                      <a:ext cx="5727700" cy="3221990"/>
+                    </a:xfrm>
+                    <a:prstGeom prst="rect">
+                      <a:avLst/>
+                    </a:prstGeom>
+                  </pic:spPr>
+                </pic:pic>
+              </a:graphicData>
+            </a:graphic>
+          </wp:inline>
+        </w:drawing>
+      </w:r>
+    </w:p>
+    <w:p>
+      <w:r>
+        <w:t>Papers</w:t>
+      </w:r>
+      <w:r>
+        <w:t xml:space="preserve"> / articles</w:t>
+      </w:r>
+      <w:r>
+        <w:t>:</w:t>
+      </w:r>
+    </w:p>
+    <w:p>
+      <w:pPr>
+        <w:pStyle w:val="ListParagraph"/>
+        <w:numPr>
+          <w:ilvl w:val="0"/>
+          <w:numId w:val="8"/>
+        </w:numPr>
         <w:spacing w:beforeAutospacing="0" w:afterAutospacing="0"/>
         <w:rPr>
           <w:rFonts w:ascii="Times New Roman" w:eastAsia="Times New Roman" w:hAnsi="Times New Roman" w:cs="Times New Roman"/>
         </w:rPr>
       </w:pPr>
-      <w:r>
-        <w:rPr>
-          <w:rFonts w:ascii="Times New Roman" w:eastAsia="Times New Roman" w:hAnsi="Times New Roman" w:cs="Times New Roman"/>
-        </w:rPr>
-        <w:fldChar w:fldCharType="begin"/>
-      </w:r>
-      <w:r>
-        <w:rPr>
-          <w:rFonts w:ascii="Times New Roman" w:eastAsia="Times New Roman" w:hAnsi="Times New Roman" w:cs="Times New Roman"/>
-        </w:rPr>
-        <w:instrText xml:space="preserve"> HYPERLINK "https://storage.googleapis.com/pub-tools-public-publication-data/pdf/45530.pdf" </w:instrText>
-      </w:r>
-      <w:r>
-        <w:rPr>
-          <w:rFonts w:ascii="Times New Roman" w:eastAsia="Times New Roman" w:hAnsi="Times New Roman" w:cs="Times New Roman"/>
-        </w:rPr>
-        <w:fldChar w:fldCharType="separate"/>
-      </w:r>
       <w:r>
         <w:rPr>
           <w:rFonts w:ascii="Times New Roman" w:eastAsia="Times New Roman" w:hAnsi="Times New Roman" w:cs="Times New Roman"/>
           <w:color w:val="0000FF"/>
           <w:u w:val="single"/>
         </w:rPr>
+        <w:fldChar w:fldCharType="begin"/>
+      </w:r>
+      <w:r>
+        <w:rPr>
+          <w:rFonts w:ascii="Times New Roman" w:eastAsia="Times New Roman" w:hAnsi="Times New Roman" w:cs="Times New Roman"/>
+          <w:color w:val="0000FF"/>
+          <w:u w:val="single"/>
+        </w:rPr>
+        <w:instrText xml:space="preserve"> HYPERLINK "</w:instrText>
+      </w:r>
+      <w:r>
+        <w:rPr>
+          <w:rFonts w:ascii="Times New Roman" w:eastAsia="Times New Roman" w:hAnsi="Times New Roman" w:cs="Times New Roman"/>
+          <w:color w:val="0000FF"/>
+          <w:u w:val="single"/>
+        </w:rPr>
+        <w:instrText>https://storage.googleapis.com/pub-tools-public-publication-data/pdf/45530.pdf</w:instrText>
+      </w:r>
+      <w:r>
+        <w:rPr>
+          <w:rFonts w:ascii="Times New Roman" w:eastAsia="Times New Roman" w:hAnsi="Times New Roman" w:cs="Times New Roman"/>
+          <w:color w:val="0000FF"/>
+          <w:u w:val="single"/>
+        </w:rPr>
+        <w:instrText xml:space="preserve">" </w:instrText>
+      </w:r>
+      <w:r>
+        <w:rPr>
+          <w:rFonts w:ascii="Times New Roman" w:eastAsia="Times New Roman" w:hAnsi="Times New Roman" w:cs="Times New Roman"/>
+          <w:color w:val="0000FF"/>
+          <w:u w:val="single"/>
+        </w:rPr>
+        <w:fldChar w:fldCharType="separate"/>
+      </w:r>
+      <w:r>
+        <w:rPr>
+          <w:rStyle w:val="Hyperlink"/>
+          <w:rFonts w:ascii="Times New Roman" w:eastAsia="Times New Roman" w:hAnsi="Times New Roman" w:cs="Times New Roman"/>
+        </w:rPr>
         <w:t>https://storage.googleapis.com/pub-tools-public-publication-data/pdf/45530.pdf</w:t>
+      </w:r>
+      <w:r>
+        <w:rPr>
+          <w:rFonts w:ascii="Times New Roman" w:eastAsia="Times New Roman" w:hAnsi="Times New Roman" w:cs="Times New Roman"/>
+          <w:color w:val="0000FF"/>
+          <w:u w:val="single"/>
+        </w:rPr>
+        <w:fldChar w:fldCharType="end"/>
+      </w:r>
+    </w:p>
+    <w:p>
+      <w:pPr>
+        <w:pStyle w:val="ListParagraph"/>
+        <w:numPr>
+          <w:ilvl w:val="0"/>
+          <w:numId w:val="8"/>
+        </w:numPr>
+        <w:spacing w:beforeAutospacing="0" w:afterAutospacing="0"/>
+        <w:rPr>
+          <w:rFonts w:ascii="Times New Roman" w:eastAsia="Times New Roman" w:hAnsi="Times New Roman" w:cs="Times New Roman"/>
+        </w:rPr>
+      </w:pPr>
+      <w:r>
+        <w:rPr>
+          <w:rFonts w:ascii="Times New Roman" w:eastAsia="Times New Roman" w:hAnsi="Times New Roman" w:cs="Times New Roman"/>
+        </w:rPr>
+        <w:fldChar w:fldCharType="begin"/>
+      </w:r>
+      <w:r>
+        <w:rPr>
+          <w:rFonts w:ascii="Times New Roman" w:eastAsia="Times New Roman" w:hAnsi="Times New Roman" w:cs="Times New Roman"/>
+        </w:rPr>
+        <w:instrText xml:space="preserve"> HYPERLINK "</w:instrText>
+      </w:r>
+      <w:r>
+        <w:rPr>
+          <w:rFonts w:ascii="Times New Roman" w:eastAsia="Times New Roman" w:hAnsi="Times New Roman" w:cs="Times New Roman"/>
+        </w:rPr>
+        <w:instrText>https://medium.com/@iliazaitsev/how-to-implement-a-recommendation-system-with-deep-learning-and-pytorch-2d40476590f9</w:instrText>
+      </w:r>
+      <w:r>
+        <w:rPr>
+          <w:rFonts w:ascii="Times New Roman" w:eastAsia="Times New Roman" w:hAnsi="Times New Roman" w:cs="Times New Roman"/>
+        </w:rPr>
+        <w:instrText xml:space="preserve">" </w:instrText>
+      </w:r>
+      <w:r>
+        <w:rPr>
+          <w:rFonts w:ascii="Times New Roman" w:eastAsia="Times New Roman" w:hAnsi="Times New Roman" w:cs="Times New Roman"/>
+        </w:rPr>
+        <w:fldChar w:fldCharType="separate"/>
+      </w:r>
+      <w:r>
+        <w:rPr>
+          <w:rStyle w:val="Hyperlink"/>
+          <w:rFonts w:ascii="Times New Roman" w:eastAsia="Times New Roman" w:hAnsi="Times New Roman" w:cs="Times New Roman"/>
+        </w:rPr>
+        <w:t>https://medium.com/@iliazaitsev/how-to-implement-a-recommendation-system-with-deep-learning-and-pytorch-2d40476590f9</w:t>
       </w:r>
       <w:r>
         <w:rPr>
@@ -352,6 +633,73 @@
         </w:rPr>
         <w:fldChar w:fldCharType="end"/>
       </w:r>
+    </w:p>
+    <w:p>
+      <w:pPr>
+        <w:pStyle w:val="ListParagraph"/>
+        <w:numPr>
+          <w:ilvl w:val="0"/>
+          <w:numId w:val="8"/>
+        </w:numPr>
+      </w:pPr>
+      <w:hyperlink r:id="rId7" w:history="1">
+        <w:r>
+          <w:rPr>
+            <w:rStyle w:val="Hyperlink"/>
+          </w:rPr>
+          <w:t>https://towardsdatascience.com/prototyping-a-recommender-system-step-by-step-part-2-alternating-least-square-als-matrix-4a76c58714a1</w:t>
+        </w:r>
+      </w:hyperlink>
+    </w:p>
+    <w:p>
+      <w:pPr>
+        <w:pStyle w:val="ListParagraph"/>
+        <w:numPr>
+          <w:ilvl w:val="0"/>
+          <w:numId w:val="8"/>
+        </w:numPr>
+      </w:pPr>
+      <w:hyperlink r:id="rId8" w:history="1">
+        <w:r>
+          <w:rPr>
+            <w:rStyle w:val="Hyperlink"/>
+          </w:rPr>
+          <w:t>https://papers.nips.cc/paper/1861-algorithms-for-non-negative-matrix-factorization.pdf</w:t>
+        </w:r>
+      </w:hyperlink>
+    </w:p>
+    <w:p>
+      <w:pPr>
+        <w:pStyle w:val="ListParagraph"/>
+        <w:numPr>
+          <w:ilvl w:val="0"/>
+          <w:numId w:val="8"/>
+        </w:numPr>
+      </w:pPr>
+      <w:hyperlink r:id="rId9" w:history="1">
+        <w:r>
+          <w:rPr>
+            <w:rStyle w:val="Hyperlink"/>
+          </w:rPr>
+          <w:t>https://arxiv.org/vc/arxiv/papers/1603/1603.04259v2.pdf</w:t>
+        </w:r>
+      </w:hyperlink>
+    </w:p>
+    <w:p>
+      <w:pPr>
+        <w:spacing w:beforeAutospacing="0" w:afterAutospacing="0"/>
+        <w:rPr>
+          <w:rFonts w:ascii="Times New Roman" w:eastAsia="Times New Roman" w:hAnsi="Times New Roman" w:cs="Times New Roman"/>
+        </w:rPr>
+      </w:pPr>
+    </w:p>
+    <w:p>
+      <w:pPr>
+        <w:spacing w:beforeAutospacing="0" w:afterAutospacing="0"/>
+        <w:rPr>
+          <w:rFonts w:ascii="Times New Roman" w:eastAsia="Times New Roman" w:hAnsi="Times New Roman" w:cs="Times New Roman"/>
+        </w:rPr>
+      </w:pPr>
     </w:p>
     <w:p/>
     <w:p/>
@@ -485,6 +833,95 @@
     </w:lvl>
   </w:abstractNum>
   <w:abstractNum w:abstractNumId="1" w15:restartNumberingAfterBreak="0">
+    <w:nsid w:val="12C71757"/>
+    <w:multiLevelType w:val="hybridMultilevel"/>
+    <w:tmpl w:val="9E688DF6"/>
+    <w:lvl w:ilvl="0" w:tplc="0409000F">
+      <w:start w:val="1"/>
+      <w:numFmt w:val="decimal"/>
+      <w:lvlText w:val="%1."/>
+      <w:lvlJc w:val="left"/>
+      <w:pPr>
+        <w:ind w:left="720" w:hanging="360"/>
+      </w:pPr>
+      <w:rPr>
+        <w:rFonts w:hint="default"/>
+      </w:rPr>
+    </w:lvl>
+    <w:lvl w:ilvl="1" w:tplc="04090019" w:tentative="1">
+      <w:start w:val="1"/>
+      <w:numFmt w:val="lowerLetter"/>
+      <w:lvlText w:val="%2."/>
+      <w:lvlJc w:val="left"/>
+      <w:pPr>
+        <w:ind w:left="1440" w:hanging="360"/>
+      </w:pPr>
+    </w:lvl>
+    <w:lvl w:ilvl="2" w:tplc="0409001B" w:tentative="1">
+      <w:start w:val="1"/>
+      <w:numFmt w:val="lowerRoman"/>
+      <w:lvlText w:val="%3."/>
+      <w:lvlJc w:val="right"/>
+      <w:pPr>
+        <w:ind w:left="2160" w:hanging="180"/>
+      </w:pPr>
+    </w:lvl>
+    <w:lvl w:ilvl="3" w:tplc="0409000F" w:tentative="1">
+      <w:start w:val="1"/>
+      <w:numFmt w:val="decimal"/>
+      <w:lvlText w:val="%4."/>
+      <w:lvlJc w:val="left"/>
+      <w:pPr>
+        <w:ind w:left="2880" w:hanging="360"/>
+      </w:pPr>
+    </w:lvl>
+    <w:lvl w:ilvl="4" w:tplc="04090019" w:tentative="1">
+      <w:start w:val="1"/>
+      <w:numFmt w:val="lowerLetter"/>
+      <w:lvlText w:val="%5."/>
+      <w:lvlJc w:val="left"/>
+      <w:pPr>
+        <w:ind w:left="3600" w:hanging="360"/>
+      </w:pPr>
+    </w:lvl>
+    <w:lvl w:ilvl="5" w:tplc="0409001B" w:tentative="1">
+      <w:start w:val="1"/>
+      <w:numFmt w:val="lowerRoman"/>
+      <w:lvlText w:val="%6."/>
+      <w:lvlJc w:val="right"/>
+      <w:pPr>
+        <w:ind w:left="4320" w:hanging="180"/>
+      </w:pPr>
+    </w:lvl>
+    <w:lvl w:ilvl="6" w:tplc="0409000F" w:tentative="1">
+      <w:start w:val="1"/>
+      <w:numFmt w:val="decimal"/>
+      <w:lvlText w:val="%7."/>
+      <w:lvlJc w:val="left"/>
+      <w:pPr>
+        <w:ind w:left="5040" w:hanging="360"/>
+      </w:pPr>
+    </w:lvl>
+    <w:lvl w:ilvl="7" w:tplc="04090019" w:tentative="1">
+      <w:start w:val="1"/>
+      <w:numFmt w:val="lowerLetter"/>
+      <w:lvlText w:val="%8."/>
+      <w:lvlJc w:val="left"/>
+      <w:pPr>
+        <w:ind w:left="5760" w:hanging="360"/>
+      </w:pPr>
+    </w:lvl>
+    <w:lvl w:ilvl="8" w:tplc="0409001B" w:tentative="1">
+      <w:start w:val="1"/>
+      <w:numFmt w:val="lowerRoman"/>
+      <w:lvlText w:val="%9."/>
+      <w:lvlJc w:val="right"/>
+      <w:pPr>
+        <w:ind w:left="6480" w:hanging="180"/>
+      </w:pPr>
+    </w:lvl>
+  </w:abstractNum>
+  <w:abstractNum w:abstractNumId="2" w15:restartNumberingAfterBreak="0">
     <w:nsid w:val="19BC75F4"/>
     <w:multiLevelType w:val="hybridMultilevel"/>
     <w:tmpl w:val="83F031CA"/>
@@ -596,7 +1033,274 @@
       </w:rPr>
     </w:lvl>
   </w:abstractNum>
-  <w:abstractNum w:abstractNumId="2" w15:restartNumberingAfterBreak="0">
+  <w:abstractNum w:abstractNumId="3" w15:restartNumberingAfterBreak="0">
+    <w:nsid w:val="19CF618B"/>
+    <w:multiLevelType w:val="hybridMultilevel"/>
+    <w:tmpl w:val="937A456A"/>
+    <w:lvl w:ilvl="0" w:tplc="7DBCFD92">
+      <w:start w:val="1"/>
+      <w:numFmt w:val="decimal"/>
+      <w:lvlText w:val="%1."/>
+      <w:lvlJc w:val="left"/>
+      <w:pPr>
+        <w:ind w:left="1080" w:hanging="360"/>
+      </w:pPr>
+      <w:rPr>
+        <w:rFonts w:hint="default"/>
+      </w:rPr>
+    </w:lvl>
+    <w:lvl w:ilvl="1" w:tplc="04090019" w:tentative="1">
+      <w:start w:val="1"/>
+      <w:numFmt w:val="lowerLetter"/>
+      <w:lvlText w:val="%2."/>
+      <w:lvlJc w:val="left"/>
+      <w:pPr>
+        <w:ind w:left="1800" w:hanging="360"/>
+      </w:pPr>
+    </w:lvl>
+    <w:lvl w:ilvl="2" w:tplc="0409001B" w:tentative="1">
+      <w:start w:val="1"/>
+      <w:numFmt w:val="lowerRoman"/>
+      <w:lvlText w:val="%3."/>
+      <w:lvlJc w:val="right"/>
+      <w:pPr>
+        <w:ind w:left="2520" w:hanging="180"/>
+      </w:pPr>
+    </w:lvl>
+    <w:lvl w:ilvl="3" w:tplc="0409000F" w:tentative="1">
+      <w:start w:val="1"/>
+      <w:numFmt w:val="decimal"/>
+      <w:lvlText w:val="%4."/>
+      <w:lvlJc w:val="left"/>
+      <w:pPr>
+        <w:ind w:left="3240" w:hanging="360"/>
+      </w:pPr>
+    </w:lvl>
+    <w:lvl w:ilvl="4" w:tplc="04090019" w:tentative="1">
+      <w:start w:val="1"/>
+      <w:numFmt w:val="lowerLetter"/>
+      <w:lvlText w:val="%5."/>
+      <w:lvlJc w:val="left"/>
+      <w:pPr>
+        <w:ind w:left="3960" w:hanging="360"/>
+      </w:pPr>
+    </w:lvl>
+    <w:lvl w:ilvl="5" w:tplc="0409001B" w:tentative="1">
+      <w:start w:val="1"/>
+      <w:numFmt w:val="lowerRoman"/>
+      <w:lvlText w:val="%6."/>
+      <w:lvlJc w:val="right"/>
+      <w:pPr>
+        <w:ind w:left="4680" w:hanging="180"/>
+      </w:pPr>
+    </w:lvl>
+    <w:lvl w:ilvl="6" w:tplc="0409000F" w:tentative="1">
+      <w:start w:val="1"/>
+      <w:numFmt w:val="decimal"/>
+      <w:lvlText w:val="%7."/>
+      <w:lvlJc w:val="left"/>
+      <w:pPr>
+        <w:ind w:left="5400" w:hanging="360"/>
+      </w:pPr>
+    </w:lvl>
+    <w:lvl w:ilvl="7" w:tplc="04090019" w:tentative="1">
+      <w:start w:val="1"/>
+      <w:numFmt w:val="lowerLetter"/>
+      <w:lvlText w:val="%8."/>
+      <w:lvlJc w:val="left"/>
+      <w:pPr>
+        <w:ind w:left="6120" w:hanging="360"/>
+      </w:pPr>
+    </w:lvl>
+    <w:lvl w:ilvl="8" w:tplc="0409001B" w:tentative="1">
+      <w:start w:val="1"/>
+      <w:numFmt w:val="lowerRoman"/>
+      <w:lvlText w:val="%9."/>
+      <w:lvlJc w:val="right"/>
+      <w:pPr>
+        <w:ind w:left="6840" w:hanging="180"/>
+      </w:pPr>
+    </w:lvl>
+  </w:abstractNum>
+  <w:abstractNum w:abstractNumId="4" w15:restartNumberingAfterBreak="0">
+    <w:nsid w:val="3DF76404"/>
+    <w:multiLevelType w:val="hybridMultilevel"/>
+    <w:tmpl w:val="EA008350"/>
+    <w:lvl w:ilvl="0" w:tplc="0409000F">
+      <w:start w:val="1"/>
+      <w:numFmt w:val="decimal"/>
+      <w:lvlText w:val="%1."/>
+      <w:lvlJc w:val="left"/>
+      <w:pPr>
+        <w:ind w:left="720" w:hanging="360"/>
+      </w:pPr>
+      <w:rPr>
+        <w:rFonts w:hint="default"/>
+      </w:rPr>
+    </w:lvl>
+    <w:lvl w:ilvl="1" w:tplc="04090019">
+      <w:start w:val="1"/>
+      <w:numFmt w:val="lowerLetter"/>
+      <w:lvlText w:val="%2."/>
+      <w:lvlJc w:val="left"/>
+      <w:pPr>
+        <w:ind w:left="1440" w:hanging="360"/>
+      </w:pPr>
+    </w:lvl>
+    <w:lvl w:ilvl="2" w:tplc="0409001B" w:tentative="1">
+      <w:start w:val="1"/>
+      <w:numFmt w:val="lowerRoman"/>
+      <w:lvlText w:val="%3."/>
+      <w:lvlJc w:val="right"/>
+      <w:pPr>
+        <w:ind w:left="2160" w:hanging="180"/>
+      </w:pPr>
+    </w:lvl>
+    <w:lvl w:ilvl="3" w:tplc="0409000F" w:tentative="1">
+      <w:start w:val="1"/>
+      <w:numFmt w:val="decimal"/>
+      <w:lvlText w:val="%4."/>
+      <w:lvlJc w:val="left"/>
+      <w:pPr>
+        <w:ind w:left="2880" w:hanging="360"/>
+      </w:pPr>
+    </w:lvl>
+    <w:lvl w:ilvl="4" w:tplc="04090019" w:tentative="1">
+      <w:start w:val="1"/>
+      <w:numFmt w:val="lowerLetter"/>
+      <w:lvlText w:val="%5."/>
+      <w:lvlJc w:val="left"/>
+      <w:pPr>
+        <w:ind w:left="3600" w:hanging="360"/>
+      </w:pPr>
+    </w:lvl>
+    <w:lvl w:ilvl="5" w:tplc="0409001B" w:tentative="1">
+      <w:start w:val="1"/>
+      <w:numFmt w:val="lowerRoman"/>
+      <w:lvlText w:val="%6."/>
+      <w:lvlJc w:val="right"/>
+      <w:pPr>
+        <w:ind w:left="4320" w:hanging="180"/>
+      </w:pPr>
+    </w:lvl>
+    <w:lvl w:ilvl="6" w:tplc="0409000F" w:tentative="1">
+      <w:start w:val="1"/>
+      <w:numFmt w:val="decimal"/>
+      <w:lvlText w:val="%7."/>
+      <w:lvlJc w:val="left"/>
+      <w:pPr>
+        <w:ind w:left="5040" w:hanging="360"/>
+      </w:pPr>
+    </w:lvl>
+    <w:lvl w:ilvl="7" w:tplc="04090019" w:tentative="1">
+      <w:start w:val="1"/>
+      <w:numFmt w:val="lowerLetter"/>
+      <w:lvlText w:val="%8."/>
+      <w:lvlJc w:val="left"/>
+      <w:pPr>
+        <w:ind w:left="5760" w:hanging="360"/>
+      </w:pPr>
+    </w:lvl>
+    <w:lvl w:ilvl="8" w:tplc="0409001B" w:tentative="1">
+      <w:start w:val="1"/>
+      <w:numFmt w:val="lowerRoman"/>
+      <w:lvlText w:val="%9."/>
+      <w:lvlJc w:val="right"/>
+      <w:pPr>
+        <w:ind w:left="6480" w:hanging="180"/>
+      </w:pPr>
+    </w:lvl>
+  </w:abstractNum>
+  <w:abstractNum w:abstractNumId="5" w15:restartNumberingAfterBreak="0">
+    <w:nsid w:val="4C6759DA"/>
+    <w:multiLevelType w:val="hybridMultilevel"/>
+    <w:tmpl w:val="AEB6F104"/>
+    <w:lvl w:ilvl="0" w:tplc="0409000F">
+      <w:start w:val="1"/>
+      <w:numFmt w:val="decimal"/>
+      <w:lvlText w:val="%1."/>
+      <w:lvlJc w:val="left"/>
+      <w:pPr>
+        <w:ind w:left="720" w:hanging="360"/>
+      </w:pPr>
+      <w:rPr>
+        <w:rFonts w:hint="default"/>
+      </w:rPr>
+    </w:lvl>
+    <w:lvl w:ilvl="1" w:tplc="04090019" w:tentative="1">
+      <w:start w:val="1"/>
+      <w:numFmt w:val="lowerLetter"/>
+      <w:lvlText w:val="%2."/>
+      <w:lvlJc w:val="left"/>
+      <w:pPr>
+        <w:ind w:left="1440" w:hanging="360"/>
+      </w:pPr>
+    </w:lvl>
+    <w:lvl w:ilvl="2" w:tplc="0409001B" w:tentative="1">
+      <w:start w:val="1"/>
+      <w:numFmt w:val="lowerRoman"/>
+      <w:lvlText w:val="%3."/>
+      <w:lvlJc w:val="right"/>
+      <w:pPr>
+        <w:ind w:left="2160" w:hanging="180"/>
+      </w:pPr>
+    </w:lvl>
+    <w:lvl w:ilvl="3" w:tplc="0409000F" w:tentative="1">
+      <w:start w:val="1"/>
+      <w:numFmt w:val="decimal"/>
+      <w:lvlText w:val="%4."/>
+      <w:lvlJc w:val="left"/>
+      <w:pPr>
+        <w:ind w:left="2880" w:hanging="360"/>
+      </w:pPr>
+    </w:lvl>
+    <w:lvl w:ilvl="4" w:tplc="04090019" w:tentative="1">
+      <w:start w:val="1"/>
+      <w:numFmt w:val="lowerLetter"/>
+      <w:lvlText w:val="%5."/>
+      <w:lvlJc w:val="left"/>
+      <w:pPr>
+        <w:ind w:left="3600" w:hanging="360"/>
+      </w:pPr>
+    </w:lvl>
+    <w:lvl w:ilvl="5" w:tplc="0409001B" w:tentative="1">
+      <w:start w:val="1"/>
+      <w:numFmt w:val="lowerRoman"/>
+      <w:lvlText w:val="%6."/>
+      <w:lvlJc w:val="right"/>
+      <w:pPr>
+        <w:ind w:left="4320" w:hanging="180"/>
+      </w:pPr>
+    </w:lvl>
+    <w:lvl w:ilvl="6" w:tplc="0409000F" w:tentative="1">
+      <w:start w:val="1"/>
+      <w:numFmt w:val="decimal"/>
+      <w:lvlText w:val="%7."/>
+      <w:lvlJc w:val="left"/>
+      <w:pPr>
+        <w:ind w:left="5040" w:hanging="360"/>
+      </w:pPr>
+    </w:lvl>
+    <w:lvl w:ilvl="7" w:tplc="04090019" w:tentative="1">
+      <w:start w:val="1"/>
+      <w:numFmt w:val="lowerLetter"/>
+      <w:lvlText w:val="%8."/>
+      <w:lvlJc w:val="left"/>
+      <w:pPr>
+        <w:ind w:left="5760" w:hanging="360"/>
+      </w:pPr>
+    </w:lvl>
+    <w:lvl w:ilvl="8" w:tplc="0409001B" w:tentative="1">
+      <w:start w:val="1"/>
+      <w:numFmt w:val="lowerRoman"/>
+      <w:lvlText w:val="%9."/>
+      <w:lvlJc w:val="right"/>
+      <w:pPr>
+        <w:ind w:left="6480" w:hanging="180"/>
+      </w:pPr>
+    </w:lvl>
+  </w:abstractNum>
+  <w:abstractNum w:abstractNumId="6" w15:restartNumberingAfterBreak="0">
     <w:nsid w:val="6DFF31A4"/>
     <w:multiLevelType w:val="hybridMultilevel"/>
     <w:tmpl w:val="3A4CDE92"/>
@@ -708,7 +1412,7 @@
       </w:rPr>
     </w:lvl>
   </w:abstractNum>
-  <w:abstractNum w:abstractNumId="3" w15:restartNumberingAfterBreak="0">
+  <w:abstractNum w:abstractNumId="7" w15:restartNumberingAfterBreak="0">
     <w:nsid w:val="741C2D5C"/>
     <w:multiLevelType w:val="hybridMultilevel"/>
     <w:tmpl w:val="B742EB28"/>
@@ -821,16 +1525,28 @@
     </w:lvl>
   </w:abstractNum>
   <w:num w:numId="1">
-    <w:abstractNumId w:val="1"/>
+    <w:abstractNumId w:val="2"/>
   </w:num>
   <w:num w:numId="2">
-    <w:abstractNumId w:val="2"/>
+    <w:abstractNumId w:val="6"/>
   </w:num>
   <w:num w:numId="3">
     <w:abstractNumId w:val="0"/>
   </w:num>
   <w:num w:numId="4">
+    <w:abstractNumId w:val="7"/>
+  </w:num>
+  <w:num w:numId="5">
+    <w:abstractNumId w:val="5"/>
+  </w:num>
+  <w:num w:numId="6">
     <w:abstractNumId w:val="3"/>
+  </w:num>
+  <w:num w:numId="7">
+    <w:abstractNumId w:val="4"/>
+  </w:num>
+  <w:num w:numId="8">
+    <w:abstractNumId w:val="1"/>
   </w:num>
 </w:numbering>
 </file>
@@ -958,6 +1674,7 @@
     <w:lsdException w:name="HTML Sample" w:semiHidden="1" w:unhideWhenUsed="1"/>
     <w:lsdException w:name="HTML Typewriter" w:semiHidden="1" w:unhideWhenUsed="1"/>
     <w:lsdException w:name="HTML Variable" w:semiHidden="1" w:unhideWhenUsed="1"/>
+    <w:lsdException w:name="Normal Table" w:semiHidden="1" w:unhideWhenUsed="1"/>
     <w:lsdException w:name="annotation subject" w:semiHidden="1" w:unhideWhenUsed="1"/>
     <w:lsdException w:name="No List" w:semiHidden="1" w:unhideWhenUsed="1"/>
     <w:lsdException w:name="Outline List 1" w:semiHidden="1" w:unhideWhenUsed="1"/>
@@ -1004,8 +1721,10 @@
     <w:lsdException w:name="Table Subtle 2" w:semiHidden="1" w:unhideWhenUsed="1"/>
     <w:lsdException w:name="Table Web 1" w:semiHidden="1" w:unhideWhenUsed="1"/>
     <w:lsdException w:name="Table Web 2" w:semiHidden="1" w:unhideWhenUsed="1"/>
+    <w:lsdException w:name="Table Web 3" w:semiHidden="1" w:unhideWhenUsed="1"/>
     <w:lsdException w:name="Balloon Text" w:semiHidden="1" w:unhideWhenUsed="1"/>
     <w:lsdException w:name="Table Grid" w:uiPriority="39"/>
+    <w:lsdException w:name="Table Theme" w:semiHidden="1" w:unhideWhenUsed="1"/>
     <w:lsdException w:name="Placeholder Text" w:semiHidden="1"/>
     <w:lsdException w:name="No Spacing" w:uiPriority="1" w:qFormat="1"/>
     <w:lsdException w:name="Light Shading" w:uiPriority="60"/>
@@ -1300,12 +2019,35 @@
     <w:name w:val="Hyperlink"/>
     <w:basedOn w:val="DefaultParagraphFont"/>
     <w:uiPriority w:val="99"/>
-    <w:semiHidden/>
     <w:unhideWhenUsed/>
     <w:rsid w:val="00406748"/>
     <w:rPr>
       <w:color w:val="0000FF"/>
       <w:u w:val="single"/>
+    </w:rPr>
+  </w:style>
+  <w:style w:type="character" w:styleId="FollowedHyperlink">
+    <w:name w:val="FollowedHyperlink"/>
+    <w:basedOn w:val="DefaultParagraphFont"/>
+    <w:uiPriority w:val="99"/>
+    <w:semiHidden/>
+    <w:unhideWhenUsed/>
+    <w:rsid w:val="00490C10"/>
+    <w:rPr>
+      <w:color w:val="954F72" w:themeColor="followedHyperlink"/>
+      <w:u w:val="single"/>
+    </w:rPr>
+  </w:style>
+  <w:style w:type="character" w:styleId="UnresolvedMention">
+    <w:name w:val="Unresolved Mention"/>
+    <w:basedOn w:val="DefaultParagraphFont"/>
+    <w:uiPriority w:val="99"/>
+    <w:semiHidden/>
+    <w:unhideWhenUsed/>
+    <w:rsid w:val="00490C10"/>
+    <w:rPr>
+      <w:color w:val="605E5C"/>
+      <w:shd w:val="clear" w:color="auto" w:fill="E1DFDD"/>
     </w:rPr>
   </w:style>
 </w:styles>

</xml_diff>